<commit_message>
meu word > que o teu x)
</commit_message>
<xml_diff>
--- a/Relatório.docx
+++ b/Relatório.docx
@@ -465,7 +465,17 @@
           <w:szCs w:val="24"/>
           <w:lang w:val="pt-PT"/>
         </w:rPr>
-        <w:t>Concepção e análise de algoritmos</w:t>
+        <w:t>Conceção</w:t>
+      </w:r>
+      <w:bookmarkStart w:id="0" w:name="_GoBack"/>
+      <w:bookmarkEnd w:id="0"/>
+      <w:r>
+        <w:rPr>
+          <w:sz w:val="24"/>
+          <w:szCs w:val="24"/>
+          <w:lang w:val="pt-PT"/>
+        </w:rPr>
+        <w:t xml:space="preserve"> e análise de algoritmos</w:t>
       </w:r>
     </w:p>
     <w:p>
@@ -1286,15 +1296,31 @@
           <w:szCs w:val="24"/>
           <w:lang w:val="pt-PT"/>
         </w:rPr>
-        <w:t xml:space="preserve">- Contruir </w:t>
-      </w:r>
-      <w:r>
-        <w:rPr>
-          <w:sz w:val="24"/>
-          <w:szCs w:val="24"/>
-          <w:lang w:val="pt-PT"/>
-        </w:rPr>
-        <w:t xml:space="preserve"> a classe </w:t>
+        <w:t xml:space="preserve">- </w:t>
+      </w:r>
+      <w:r>
+        <w:rPr>
+          <w:sz w:val="24"/>
+          <w:szCs w:val="24"/>
+          <w:lang w:val="pt-PT"/>
+        </w:rPr>
+        <w:t xml:space="preserve">Construir </w:t>
+      </w:r>
+      <w:r>
+        <w:rPr>
+          <w:sz w:val="24"/>
+          <w:szCs w:val="24"/>
+          <w:lang w:val="pt-PT"/>
+        </w:rPr>
+        <w:t>a</w:t>
+      </w:r>
+      <w:r>
+        <w:rPr>
+          <w:sz w:val="24"/>
+          <w:szCs w:val="24"/>
+          <w:lang w:val="pt-PT"/>
+        </w:rPr>
+        <w:t xml:space="preserve"> classe </w:t>
       </w:r>
       <w:r>
         <w:rPr>
@@ -1383,15 +1409,31 @@
           <w:szCs w:val="24"/>
           <w:lang w:val="pt-PT"/>
         </w:rPr>
-        <w:t xml:space="preserve">- Contruir </w:t>
-      </w:r>
-      <w:r>
-        <w:rPr>
-          <w:sz w:val="24"/>
-          <w:szCs w:val="24"/>
-          <w:lang w:val="pt-PT"/>
-        </w:rPr>
-        <w:t xml:space="preserve"> a classe </w:t>
+        <w:t xml:space="preserve">- </w:t>
+      </w:r>
+      <w:r>
+        <w:rPr>
+          <w:sz w:val="24"/>
+          <w:szCs w:val="24"/>
+          <w:lang w:val="pt-PT"/>
+        </w:rPr>
+        <w:t xml:space="preserve">Construir </w:t>
+      </w:r>
+      <w:r>
+        <w:rPr>
+          <w:sz w:val="24"/>
+          <w:szCs w:val="24"/>
+          <w:lang w:val="pt-PT"/>
+        </w:rPr>
+        <w:t>a</w:t>
+      </w:r>
+      <w:r>
+        <w:rPr>
+          <w:sz w:val="24"/>
+          <w:szCs w:val="24"/>
+          <w:lang w:val="pt-PT"/>
+        </w:rPr>
+        <w:t xml:space="preserve"> classe </w:t>
       </w:r>
       <w:r>
         <w:rPr>
@@ -2108,7 +2150,23 @@
           <w:szCs w:val="24"/>
           <w:lang w:val="pt-PT"/>
         </w:rPr>
-        <w:t>Calculo das transformações: através do calculo da distância de edição entre as várias linhas dos dois ficheiros é detetado se o excerto do texto foi modificado, apagado ou acrescentado. Essas alterações são guardadas em elementos da classe Changes</w:t>
+        <w:t xml:space="preserve">Calculo das transformações: através do </w:t>
+      </w:r>
+      <w:r>
+        <w:rPr>
+          <w:sz w:val="24"/>
+          <w:szCs w:val="24"/>
+          <w:lang w:val="pt-PT"/>
+        </w:rPr>
+        <w:t>cálculo</w:t>
+      </w:r>
+      <w:r>
+        <w:rPr>
+          <w:sz w:val="24"/>
+          <w:szCs w:val="24"/>
+          <w:lang w:val="pt-PT"/>
+        </w:rPr>
+        <w:t xml:space="preserve"> da distância de edição entre as várias linhas dos dois ficheiros é detetado se o excerto do texto foi modificado, apagado ou acrescentado. Essas alterações são guardadas em elementos da classe Changes</w:t>
       </w:r>
       <w:r>
         <w:rPr>
@@ -2147,7 +2205,23 @@
           <w:szCs w:val="24"/>
           <w:lang w:val="pt-PT"/>
         </w:rPr>
-        <w:t>Apresentação dos resultados ao utilizador: é criado um texto juntado os excertos que foram alterados, apagados e adicionados e apresentado ao utilizador de forma explicita e clara.</w:t>
+        <w:t xml:space="preserve">Apresentação dos resultados ao utilizador: é criado um texto juntado os excertos que foram alterados, apagados e adicionados e apresentado ao utilizador de forma </w:t>
+      </w:r>
+      <w:r>
+        <w:rPr>
+          <w:sz w:val="24"/>
+          <w:szCs w:val="24"/>
+          <w:lang w:val="pt-PT"/>
+        </w:rPr>
+        <w:t>explícita</w:t>
+      </w:r>
+      <w:r>
+        <w:rPr>
+          <w:sz w:val="24"/>
+          <w:szCs w:val="24"/>
+          <w:lang w:val="pt-PT"/>
+        </w:rPr>
+        <w:t xml:space="preserve"> e clara.</w:t>
       </w:r>
     </w:p>
     <w:p>
@@ -2282,15 +2356,7 @@
           <w:lang w:val="pt-PT"/>
         </w:rPr>
         <w:lastRenderedPageBreak/>
-        <w:t>P</w:t>
-      </w:r>
-      <w:bookmarkStart w:id="0" w:name="_GoBack"/>
-      <w:bookmarkEnd w:id="0"/>
-      <w:r>
-        <w:rPr>
-          <w:lang w:val="pt-PT"/>
-        </w:rPr>
-        <w:t>rincipal algoritmo implementado</w:t>
+        <w:t>Principal algoritmo implementado</w:t>
       </w:r>
     </w:p>
     <w:p>
@@ -3121,7 +3187,23 @@
           <w:szCs w:val="24"/>
           <w:lang w:val="pt-PT"/>
         </w:rPr>
-        <w:t>carregamento dos ficheiros, processamento dos mesmo, output do resultado.</w:t>
+        <w:t>carregamento dos ficheiros, processamento dos mesmo</w:t>
+      </w:r>
+      <w:r>
+        <w:rPr>
+          <w:sz w:val="24"/>
+          <w:szCs w:val="24"/>
+          <w:lang w:val="pt-PT"/>
+        </w:rPr>
+        <w:t>s</w:t>
+      </w:r>
+      <w:r>
+        <w:rPr>
+          <w:sz w:val="24"/>
+          <w:szCs w:val="24"/>
+          <w:lang w:val="pt-PT"/>
+        </w:rPr>
+        <w:t>, output do resultado.</w:t>
       </w:r>
     </w:p>
     <w:p>
@@ -4661,7 +4743,7 @@
 </file>
 
 <file path=customXml/itemProps1.xml><?xml version="1.0" encoding="utf-8"?>
-<ds:datastoreItem xmlns:ds="http://schemas.openxmlformats.org/officeDocument/2006/customXml" ds:itemID="{DE09EAB2-854D-44C7-8B1C-54C07CBF0DAB}">
+<ds:datastoreItem xmlns:ds="http://schemas.openxmlformats.org/officeDocument/2006/customXml" ds:itemID="{8D156001-4372-4D42-873C-1AE9ADA13032}">
   <ds:schemaRefs>
     <ds:schemaRef ds:uri="http://schemas.openxmlformats.org/officeDocument/2006/bibliography"/>
   </ds:schemaRefs>

</xml_diff>